<commit_message>
edited use case points and added few use cases
</commit_message>
<xml_diff>
--- a/Documentation/UseCases/GalleryOwnerSignIn.docx
+++ b/Documentation/UseCases/GalleryOwnerSignIn.docx
@@ -36,7 +36,21 @@
           <w:sz w:val="48"/>
           <w:szCs w:val="48"/>
         </w:rPr>
-        <w:t>Gallery Owner Sign In</w:t>
+        <w:t xml:space="preserve">Gallery Owner </w:t>
+      </w:r>
+      <w:r>
+        <w:rPr>
+          <w:sz w:val="48"/>
+          <w:szCs w:val="48"/>
+        </w:rPr>
+        <w:t>Logi</w:t>
+      </w:r>
+      <w:r>
+        <w:rPr>
+          <w:sz w:val="48"/>
+          <w:szCs w:val="48"/>
+        </w:rPr>
+        <w:t>n</w:t>
       </w:r>
     </w:p>
     <w:p>
@@ -52,8 +66,18 @@
           <w:sz w:val="20"/>
           <w:szCs w:val="20"/>
         </w:rPr>
-        <w:t>Corresponding member: Chris Enck</w:t>
-      </w:r>
+        <w:t xml:space="preserve">Corresponding member: Chris </w:t>
+      </w:r>
+      <w:proofErr w:type="spellStart"/>
+      <w:r>
+        <w:rPr>
+          <w:rFonts w:ascii="Times New Roman" w:hAnsi="Times New Roman" w:cs="Times New Roman"/>
+          <w:sz w:val="20"/>
+          <w:szCs w:val="20"/>
+        </w:rPr>
+        <w:t>Enck</w:t>
+      </w:r>
+      <w:proofErr w:type="spellEnd"/>
     </w:p>
     <w:p>
       <w:pPr>
@@ -162,8 +186,24 @@
         <w:rPr>
           <w:rFonts w:ascii="Times New Roman" w:hAnsi="Times New Roman" w:cs="Times New Roman"/>
         </w:rPr>
-        <w:t>Tom Dippolito  …</w:t>
-      </w:r>
+        <w:t xml:space="preserve">Tom </w:t>
+      </w:r>
+      <w:proofErr w:type="spellStart"/>
+      <w:proofErr w:type="gramStart"/>
+      <w:r>
+        <w:rPr>
+          <w:rFonts w:ascii="Times New Roman" w:hAnsi="Times New Roman" w:cs="Times New Roman"/>
+        </w:rPr>
+        <w:t>Dippolito</w:t>
+      </w:r>
+      <w:proofErr w:type="spellEnd"/>
+      <w:r>
+        <w:rPr>
+          <w:rFonts w:ascii="Times New Roman" w:hAnsi="Times New Roman" w:cs="Times New Roman"/>
+        </w:rPr>
+        <w:t xml:space="preserve">  …</w:t>
+      </w:r>
+      <w:proofErr w:type="gramEnd"/>
       <w:r>
         <w:rPr>
           <w:rFonts w:ascii="Times New Roman" w:hAnsi="Times New Roman" w:cs="Times New Roman"/>
@@ -223,7 +263,21 @@
         <w:rPr>
           <w:rFonts w:ascii="Times New Roman" w:hAnsi="Times New Roman" w:cs="Times New Roman"/>
         </w:rPr>
-        <w:t xml:space="preserve">Chris Enck  </w:t>
+        <w:t xml:space="preserve">Chris </w:t>
+      </w:r>
+      <w:proofErr w:type="spellStart"/>
+      <w:r>
+        <w:rPr>
+          <w:rFonts w:ascii="Times New Roman" w:hAnsi="Times New Roman" w:cs="Times New Roman"/>
+        </w:rPr>
+        <w:t>Enck</w:t>
+      </w:r>
+      <w:proofErr w:type="spellEnd"/>
+      <w:r>
+        <w:rPr>
+          <w:rFonts w:ascii="Times New Roman" w:hAnsi="Times New Roman" w:cs="Times New Roman"/>
+        </w:rPr>
+        <w:t xml:space="preserve">  </w:t>
       </w:r>
       <w:r>
         <w:rPr>
@@ -277,11 +331,19 @@
           <w:u w:val="none"/>
         </w:rPr>
       </w:pPr>
-      <w:r>
-        <w:rPr>
-          <w:rFonts w:ascii="Times New Roman" w:hAnsi="Times New Roman" w:cs="Times New Roman"/>
-        </w:rPr>
-        <w:t xml:space="preserve">Naiqiang Lin     </w:t>
+      <w:proofErr w:type="spellStart"/>
+      <w:r>
+        <w:rPr>
+          <w:rFonts w:ascii="Times New Roman" w:hAnsi="Times New Roman" w:cs="Times New Roman"/>
+        </w:rPr>
+        <w:t>Naiqiang</w:t>
+      </w:r>
+      <w:proofErr w:type="spellEnd"/>
+      <w:r>
+        <w:rPr>
+          <w:rFonts w:ascii="Times New Roman" w:hAnsi="Times New Roman" w:cs="Times New Roman"/>
+        </w:rPr>
+        <w:t xml:space="preserve"> Lin     </w:t>
       </w:r>
       <w:r>
         <w:rPr>
@@ -343,7 +405,21 @@
         <w:rPr>
           <w:rFonts w:ascii="Times New Roman" w:hAnsi="Times New Roman" w:cs="Times New Roman"/>
         </w:rPr>
-        <w:t>Nick Traini       …</w:t>
+        <w:t xml:space="preserve">Nick </w:t>
+      </w:r>
+      <w:proofErr w:type="spellStart"/>
+      <w:r>
+        <w:rPr>
+          <w:rFonts w:ascii="Times New Roman" w:hAnsi="Times New Roman" w:cs="Times New Roman"/>
+        </w:rPr>
+        <w:t>Traini</w:t>
+      </w:r>
+      <w:proofErr w:type="spellEnd"/>
+      <w:r>
+        <w:rPr>
+          <w:rFonts w:ascii="Times New Roman" w:hAnsi="Times New Roman" w:cs="Times New Roman"/>
+        </w:rPr>
+        <w:t xml:space="preserve">       …</w:t>
       </w:r>
       <w:r>
         <w:rPr>
@@ -442,7 +518,13 @@
         <w:rPr>
           <w:rFonts w:ascii="Times New Roman" w:hAnsi="Times New Roman" w:cs="Times New Roman"/>
         </w:rPr>
-        <w:t xml:space="preserve"> clicks the Login button in the main </w:t>
+        <w:t xml:space="preserve"> clicks the l</w:t>
+      </w:r>
+      <w:r>
+        <w:rPr>
+          <w:rFonts w:ascii="Times New Roman" w:hAnsi="Times New Roman" w:cs="Times New Roman"/>
+        </w:rPr>
+        <w:t xml:space="preserve">ogin button in the main </w:t>
       </w:r>
       <w:r>
         <w:rPr>
@@ -474,8 +556,6 @@
         </w:rPr>
         <w:t>the Owned Galleries view.</w:t>
       </w:r>
-      <w:bookmarkStart w:id="0" w:name="_GoBack"/>
-      <w:bookmarkEnd w:id="0"/>
     </w:p>
     <w:p>
       <w:pPr>
@@ -531,13 +611,7 @@
         <w:rPr>
           <w:rFonts w:ascii="Times New Roman" w:hAnsi="Times New Roman" w:cs="Times New Roman"/>
         </w:rPr>
-        <w:t xml:space="preserve">The Gallery Owner </w:t>
-      </w:r>
-      <w:r>
-        <w:rPr>
-          <w:rFonts w:ascii="Times New Roman" w:hAnsi="Times New Roman" w:cs="Times New Roman"/>
-        </w:rPr>
-        <w:t xml:space="preserve">enters incorrect information in the login screen, the system verifies that the login information is not correct and </w:t>
+        <w:t xml:space="preserve">The Gallery Owner enters incorrect information in the login screen, the system verifies that the login information is not correct and </w:t>
       </w:r>
       <w:r>
         <w:rPr>
@@ -569,23 +643,15 @@
     </w:p>
     <w:p>
       <w:pPr>
-        <w:rPr>
-          <w:rFonts w:ascii="Times New Roman" w:hAnsi="Times New Roman" w:cs="Times New Roman"/>
-        </w:rPr>
-      </w:pPr>
-    </w:p>
-    <w:p>
-      <w:pPr>
-        <w:rPr>
-          <w:rFonts w:ascii="Times New Roman" w:hAnsi="Times New Roman" w:cs="Times New Roman"/>
-        </w:rPr>
-      </w:pPr>
-      <w:r>
-        <w:rPr>
-          <w:rFonts w:ascii="Times New Roman" w:hAnsi="Times New Roman" w:cs="Times New Roman"/>
-        </w:rPr>
-        <w:t>&lt;Use Case Diagram Here&gt;</w:t>
-      </w:r>
+        <w:tabs>
+          <w:tab w:val="left" w:pos="1149"/>
+        </w:tabs>
+        <w:rPr>
+          <w:rFonts w:ascii="Times New Roman" w:hAnsi="Times New Roman" w:cs="Times New Roman"/>
+        </w:rPr>
+      </w:pPr>
+      <w:bookmarkStart w:id="0" w:name="_GoBack"/>
+      <w:bookmarkEnd w:id="0"/>
     </w:p>
     <w:sectPr>
       <w:headerReference w:type="default" r:id="rId16"/>
@@ -2909,7 +2975,7 @@
 </file>
 
 <file path=customXml/itemProps1.xml><?xml version="1.0" encoding="utf-8"?>
-<ds:datastoreItem xmlns:ds="http://schemas.openxmlformats.org/officeDocument/2006/customXml" ds:itemID="{3A1D5B0D-165E-944B-9FE2-C6B5625ABC3C}">
+<ds:datastoreItem xmlns:ds="http://schemas.openxmlformats.org/officeDocument/2006/customXml" ds:itemID="{0B172F56-AC3D-1B4E-8E09-2A3BEF9808DE}">
   <ds:schemaRefs>
     <ds:schemaRef ds:uri="http://schemas.openxmlformats.org/officeDocument/2006/bibliography"/>
   </ds:schemaRefs>

</xml_diff>